<commit_message>
update file names to sqlite
</commit_message>
<xml_diff>
--- a/navisClashData/Navisworks clash data export to SQLite file.docx
+++ b/navisClashData/Navisworks clash data export to SQLite file.docx
@@ -62,7 +62,27 @@
         <w:rPr>
           <w:sz w:val="20"/>
         </w:rPr>
-        <w:t xml:space="preserve">To install place the clash_sql_export.dll file in the following location on your PC. </w:t>
+        <w:t>To install place the clash_sql</w:t>
+      </w:r>
+      <w:r>
+        <w:rPr>
+          <w:sz w:val="20"/>
+        </w:rPr>
+        <w:t>ite</w:t>
+      </w:r>
+      <w:r>
+        <w:rPr>
+          <w:sz w:val="20"/>
+        </w:rPr>
+        <w:t>_export.dll file in the following location on</w:t>
+      </w:r>
+      <w:bookmarkStart w:id="0" w:name="_GoBack"/>
+      <w:bookmarkEnd w:id="0"/>
+      <w:r>
+        <w:rPr>
+          <w:sz w:val="20"/>
+        </w:rPr>
+        <w:t xml:space="preserve"> your PC. </w:t>
       </w:r>
     </w:p>
     <w:p>
@@ -95,7 +115,19 @@
         <w:rPr>
           <w:sz w:val="20"/>
         </w:rPr>
-        <w:t>clash_sql_export</w:t>
+        <w:t>clash_sql</w:t>
+      </w:r>
+      <w:r>
+        <w:rPr>
+          <w:sz w:val="20"/>
+        </w:rPr>
+        <w:t>ite</w:t>
+      </w:r>
+      <w:r>
+        <w:rPr>
+          <w:sz w:val="20"/>
+        </w:rPr>
+        <w:t>_export</w:t>
       </w:r>
       <w:proofErr w:type="spellEnd"/>
     </w:p>
@@ -1281,8 +1313,6 @@
         </w:rPr>
         <w:t xml:space="preserve"> ( Start with Step 2 in those Instructions)</w:t>
       </w:r>
-      <w:bookmarkStart w:id="0" w:name="_GoBack"/>
-      <w:bookmarkEnd w:id="0"/>
     </w:p>
     <w:sectPr>
       <w:pgSz w:w="12240" w:h="15840"/>

</xml_diff>